<commit_message>
tambah jawaban di document
</commit_message>
<xml_diff>
--- a/Jawaban Praktikum.docx
+++ b/Jawaban Praktikum.docx
@@ -452,8 +452,6 @@
         </w:rPr>
         <w:t>Kegunaan meta pada bagian tsb adalah untuk redirect ke url tertentu dalam waktu yang ditentukan</w:t>
       </w:r>
-      <w:bookmarkStart w:id="0" w:name="_GoBack"/>
-      <w:bookmarkEnd w:id="0"/>
     </w:p>
     <w:p>
       <w:pPr>
@@ -487,6 +485,113 @@
           <w:lang w:val="en-AU"/>
         </w:rPr>
         <w:t>Jelaskan fungsi tag HTML pada Table: thead, tbody, tr, th serta td!</w:t>
+      </w:r>
+    </w:p>
+    <w:p>
+      <w:pPr>
+        <w:pStyle w:val="ListParagraph"/>
+        <w:numPr>
+          <w:ilvl w:val="0"/>
+          <w:numId w:val="4"/>
+        </w:numPr>
+        <w:tabs>
+          <w:tab w:val="left" w:pos="1515"/>
+        </w:tabs>
+        <w:rPr>
+          <w:lang w:val="en-AU"/>
+        </w:rPr>
+      </w:pPr>
+      <w:r>
+        <w:rPr>
+          <w:lang w:val="en-AU"/>
+        </w:rPr>
+        <w:t>Thead : untuk mengelompokkan apa saja yang ada di head dari suatu table</w:t>
+      </w:r>
+    </w:p>
+    <w:p>
+      <w:pPr>
+        <w:pStyle w:val="ListParagraph"/>
+        <w:numPr>
+          <w:ilvl w:val="0"/>
+          <w:numId w:val="4"/>
+        </w:numPr>
+        <w:tabs>
+          <w:tab w:val="left" w:pos="1515"/>
+        </w:tabs>
+        <w:rPr>
+          <w:lang w:val="en-AU"/>
+        </w:rPr>
+      </w:pPr>
+      <w:r>
+        <w:rPr>
+          <w:lang w:val="en-AU"/>
+        </w:rPr>
+        <w:t xml:space="preserve">Tbody : untuk mengelompokkan isi (badan) dari table </w:t>
+      </w:r>
+    </w:p>
+    <w:p>
+      <w:pPr>
+        <w:pStyle w:val="ListParagraph"/>
+        <w:numPr>
+          <w:ilvl w:val="0"/>
+          <w:numId w:val="4"/>
+        </w:numPr>
+        <w:tabs>
+          <w:tab w:val="left" w:pos="1515"/>
+        </w:tabs>
+        <w:rPr>
+          <w:lang w:val="en-AU"/>
+        </w:rPr>
+      </w:pPr>
+      <w:r>
+        <w:rPr>
+          <w:lang w:val="en-AU"/>
+        </w:rPr>
+        <w:t>Tr : untuk buat baris (satu baris) di tabel (dipakai di tbody)</w:t>
+      </w:r>
+    </w:p>
+    <w:p>
+      <w:pPr>
+        <w:pStyle w:val="ListParagraph"/>
+        <w:numPr>
+          <w:ilvl w:val="0"/>
+          <w:numId w:val="4"/>
+        </w:numPr>
+        <w:tabs>
+          <w:tab w:val="left" w:pos="1515"/>
+        </w:tabs>
+        <w:rPr>
+          <w:lang w:val="en-AU"/>
+        </w:rPr>
+      </w:pPr>
+      <w:r>
+        <w:rPr>
+          <w:lang w:val="en-AU"/>
+        </w:rPr>
+        <w:t>Th : untuk buat sel (satuan kotak) di header tabel (dipakai di thead)</w:t>
+      </w:r>
+      <w:bookmarkStart w:id="0" w:name="_GoBack"/>
+      <w:bookmarkEnd w:id="0"/>
+    </w:p>
+    <w:p>
+      <w:pPr>
+        <w:pStyle w:val="ListParagraph"/>
+        <w:numPr>
+          <w:ilvl w:val="0"/>
+          <w:numId w:val="4"/>
+        </w:numPr>
+        <w:tabs>
+          <w:tab w:val="left" w:pos="1515"/>
+        </w:tabs>
+        <w:rPr>
+          <w:lang w:val="en-AU"/>
+        </w:rPr>
+      </w:pPr>
+      <w:r>
+        <w:rPr>
+          <w:lang w:val="en-AU"/>
+        </w:rPr>
+        <w:t>Td : untuk buat sel (satuan kotak) di tabel (dipakai di tbody)</w:t>
       </w:r>
     </w:p>
     <w:sectPr>
@@ -689,7 +794,7 @@
         <w:ind w:left="1146" w:hanging="360"/>
       </w:pPr>
     </w:lvl>
-    <w:lvl w:ilvl="1" w:tplc="04210019" w:tentative="1">
+    <w:lvl w:ilvl="1" w:tplc="04210019">
       <w:start w:val="1"/>
       <w:numFmt w:val="lowerLetter"/>
       <w:lvlText w:val="%2."/>
@@ -765,7 +870,7 @@
   <w:abstractNum w:abstractNumId="3" w15:restartNumberingAfterBreak="0">
     <w:nsid w:val="6A852CBB"/>
     <w:multiLevelType w:val="hybridMultilevel"/>
-    <w:tmpl w:val="51B2A52E"/>
+    <w:tmpl w:val="E0A85170"/>
     <w:lvl w:ilvl="0" w:tplc="04210001">
       <w:start w:val="1"/>
       <w:numFmt w:val="bullet"/>

</xml_diff>